<commit_message>
+ URL_REPORT & ~ REPORT _ PDK
</commit_message>
<xml_diff>
--- a/REPORT.docx
+++ b/REPORT.docx
@@ -431,6 +431,18 @@
                       <w:b/>
                     </w:rPr>
                     <w:t xml:space="preserve">  VÕ NGUYÊN BÁCH </w:t>
+                  </w:r>
+                  <w:r>
+                    <w:rPr>
+                      <w:b/>
+                    </w:rPr>
+                    <w:t xml:space="preserve"> </w:t>
+                  </w:r>
+                  <w:r>
+                    <w:rPr>
+                      <w:b/>
+                    </w:rPr>
+                    <w:t>22810310239</w:t>
                   </w:r>
                 </w:p>
               </w:tc>
@@ -707,6 +719,8 @@
                     </w:rPr>
                     <w:t>–</w:t>
                   </w:r>
+                  <w:bookmarkStart w:id="0" w:name="_GoBack"/>
+                  <w:bookmarkEnd w:id="0"/>
                   <w:r>
                     <w:rPr>
                       <w:b/>
@@ -1044,6 +1058,16 @@
             </w:pPr>
             <w:r>
               <w:t>- Mô phỏng thuật toán</w:t>
+            </w:r>
+          </w:p>
+          <w:p>
+            <w:pPr>
+              <w:spacing w:line="276" w:lineRule="auto"/>
+              <w:ind w:left="360" w:firstLine="0"/>
+              <w:jc w:val="left"/>
+            </w:pPr>
+            <w:r>
+              <w:t xml:space="preserve">- Viết báo cáo </w:t>
             </w:r>
           </w:p>
         </w:tc>
@@ -1566,8 +1590,103 @@
       </w:r>
     </w:p>
     <w:p>
-      <w:r>
-        <w:t>Nội dung lời cảm ơn</w:t>
+      <w:pPr>
+        <w:pStyle w:val="NormalWeb"/>
+        <w:ind w:firstLine="720"/>
+        <w:jc w:val="both"/>
+        <w:rPr>
+          <w:color w:val="000000"/>
+          <w:sz w:val="26"/>
+          <w:szCs w:val="26"/>
+        </w:rPr>
+      </w:pPr>
+      <w:r>
+        <w:rPr>
+          <w:color w:val="000000"/>
+          <w:sz w:val="26"/>
+          <w:szCs w:val="26"/>
+        </w:rPr>
+        <w:t>Trong bối cảnh cuộc cách mạng công nghiệp số đang diễn ra mạnh mẽ trên toàn thế giới, việc ứng dụng trí tuệ nhân tạo (AI) vào đời sống và sản xuất đang trở thành một xu thế tất yếu, đóng vai trò quan trọng trong việc định hình tương lai. Từ các ứng dụng như trợ lý ảo, tự động hóa quy trình sản xuất, đến các giải pháp thông minh hỗ trợ trong giáo dục và y tế, trí tuệ nhân tạo đã và đang mang lại những giá trị vượt trội, tối ưu hóa nguồn lực và nâng cao hiệu quả hoạt động trong nhiều lĩnh vực. Đây không chỉ là kết quả của sự phát triển công nghệ mà còn là động lực thúc đẩy sự đổi mới sáng tạo, mở ra nhiều cơ hội và thách thức mới trong ngành công nghệ thông tin.</w:t>
+      </w:r>
+    </w:p>
+    <w:p>
+      <w:pPr>
+        <w:pStyle w:val="NormalWeb"/>
+        <w:ind w:firstLine="720"/>
+        <w:jc w:val="both"/>
+        <w:rPr>
+          <w:color w:val="000000"/>
+          <w:sz w:val="26"/>
+          <w:szCs w:val="26"/>
+        </w:rPr>
+      </w:pPr>
+      <w:r>
+        <w:rPr>
+          <w:color w:val="000000"/>
+          <w:sz w:val="26"/>
+          <w:szCs w:val="26"/>
+        </w:rPr>
+        <w:t>Với tinh thần tiếp cận và ứng dụng công nghệ tiên tiến, chúng em đã thực hiện đồ án trí tuệ nhân tạo nhằm nghiên cứu và triển khai các thuật toán tìm kiếm thông minh, cụ thể là thuật toán "A*" và "FA*". Thông qua đồ án này, chúng em đã xây dựng thành công một trò chơi tìm đường đi ngắn nhất, không chỉ nhằm minh họa hiệu quả của các thuật toán trong việc tối ưu hóa không gian và thời gian mà còn để tạo cơ hội thực hành và nâng cao kỹ năng lập trình, phân tích, cũng như tư duy giải thuật. Đây là một bước đi quan trọng giúp chúng em tiếp cận sâu hơn với lĩnh vực trí tuệ nhân tạo và khẳng định khả năng ứng dụng thực tiễn của các kiến thức đã học.</w:t>
+      </w:r>
+    </w:p>
+    <w:p>
+      <w:pPr>
+        <w:pStyle w:val="NormalWeb"/>
+        <w:ind w:firstLine="720"/>
+        <w:jc w:val="both"/>
+        <w:rPr>
+          <w:color w:val="000000"/>
+          <w:sz w:val="26"/>
+          <w:szCs w:val="26"/>
+        </w:rPr>
+      </w:pPr>
+      <w:r>
+        <w:rPr>
+          <w:color w:val="000000"/>
+          <w:sz w:val="26"/>
+          <w:szCs w:val="26"/>
+        </w:rPr>
+        <w:t>Trong suốt quá trình thực hiện đồ án, chúng em nhận được sự hướng dẫn tận tình và hỗ trợ quý báu từ thầy Vũ Văn Định. Thầy không chỉ truyền đạt cho chúng em những kiến thức chuyên môn cần thiết mà còn động viên, chỉ dẫn chúng em cách tiếp cận vấn đề một cách khoa học và hiệu quả. Những lời khuyên và góp ý của thầy đã giúp chúng em hiểu rõ cách thức hoạt động của các thuật toán, đồng thời hoàn thiện bài báo cáo này một cách tốt nhất.</w:t>
+      </w:r>
+    </w:p>
+    <w:p>
+      <w:pPr>
+        <w:pStyle w:val="NormalWeb"/>
+        <w:ind w:firstLine="720"/>
+        <w:jc w:val="both"/>
+        <w:rPr>
+          <w:color w:val="000000"/>
+          <w:sz w:val="26"/>
+          <w:szCs w:val="26"/>
+        </w:rPr>
+      </w:pPr>
+      <w:r>
+        <w:rPr>
+          <w:color w:val="000000"/>
+          <w:sz w:val="26"/>
+          <w:szCs w:val="26"/>
+        </w:rPr>
+        <w:t>Chúng em hiểu rằng, mặc dù đã nỗ lực hết mình, nhưng với kinh nghiệm nghiên cứu và thực hành còn hạn chế, bài báo cáo không tránh khỏi những thiếu sót. Vì vậy, chúng em rất mong nhận được sự thông cảm và những góp ý quý báu từ thầy để chúng em có thể hoàn thiện đồ án một cách toàn diện hơn trong tương lai. Đây sẽ là nguồn động lực để chúng em tiếp tục nghiên cứu, học hỏi và phát triển trong lĩnh vực trí tuệ nhân tạo.</w:t>
+      </w:r>
+    </w:p>
+    <w:p>
+      <w:pPr>
+        <w:pStyle w:val="NormalWeb"/>
+        <w:ind w:firstLine="720"/>
+        <w:jc w:val="both"/>
+        <w:rPr>
+          <w:color w:val="000000"/>
+          <w:sz w:val="26"/>
+          <w:szCs w:val="26"/>
+        </w:rPr>
+      </w:pPr>
+      <w:r>
+        <w:rPr>
+          <w:color w:val="000000"/>
+          <w:sz w:val="26"/>
+          <w:szCs w:val="26"/>
+        </w:rPr>
+        <w:t>Cuối cùng, chúng em xin gửi lời cảm ơn chân thành đến thầy Vũ Văn Định và tất cả những người đã tạo điều kiện và hỗ trợ chúng em hoàn thành đồ án này. Những kiến thức, kinh nghiệm và sự chỉ dẫn mà chúng em nhận được sẽ là hành trang quý giá để chúng em tự tin bước tiếp trên con đường học tập và phát triển bản thân.</w:t>
       </w:r>
     </w:p>
     <w:p>
@@ -2953,25 +3072,7 @@
                 <w:b w:val="0"/>
                 <w:noProof/>
               </w:rPr>
-              <w:t>Chương 4: Kiể</w:t>
-            </w:r>
-            <w:r>
-              <w:rPr>
-                <w:rStyle w:val="Hyperlink"/>
-                <w:rFonts w:eastAsiaTheme="majorEastAsia"/>
-                <w:b w:val="0"/>
-                <w:noProof/>
-              </w:rPr>
-              <w:t>m</w:t>
-            </w:r>
-            <w:r>
-              <w:rPr>
-                <w:rStyle w:val="Hyperlink"/>
-                <w:rFonts w:eastAsiaTheme="majorEastAsia"/>
-                <w:b w:val="0"/>
-                <w:noProof/>
-              </w:rPr>
-              <w:t xml:space="preserve"> tra số liệu</w:t>
+              <w:t>Chương 4: Kiểm tra số liệu</w:t>
             </w:r>
             <w:r>
               <w:rPr>
@@ -7816,7 +7917,7 @@
           <w:rFonts w:ascii="Times New Roman" w:hAnsi="Times New Roman" w:cs="Times New Roman"/>
         </w:rPr>
       </w:pPr>
-      <w:bookmarkStart w:id="0" w:name="_Toc187771541"/>
+      <w:bookmarkStart w:id="1" w:name="_Toc187771541"/>
       <w:r>
         <w:rPr>
           <w:rFonts w:ascii="Times New Roman" w:hAnsi="Times New Roman" w:cs="Times New Roman"/>
@@ -7824,7 +7925,7 @@
         <w:lastRenderedPageBreak/>
         <w:t>Mở đầu</w:t>
       </w:r>
-      <w:bookmarkEnd w:id="0"/>
+      <w:bookmarkEnd w:id="1"/>
     </w:p>
     <w:p>
       <w:pPr>
@@ -7940,7 +8041,7 @@
           <w:lang w:val="vi-VN"/>
         </w:rPr>
       </w:pPr>
-      <w:bookmarkStart w:id="1" w:name="_Toc187771542"/>
+      <w:bookmarkStart w:id="2" w:name="_Toc187771542"/>
       <w:r>
         <w:rPr>
           <w:lang w:val="vi-VN"/>
@@ -7948,7 +8049,7 @@
         <w:lastRenderedPageBreak/>
         <w:t>Chương 1: TỔNG QUAN VỀ ĐỀ TÀI</w:t>
       </w:r>
-      <w:bookmarkEnd w:id="1"/>
+      <w:bookmarkEnd w:id="2"/>
     </w:p>
     <w:p>
       <w:pPr>
@@ -7961,7 +8062,7 @@
           <w:lang w:val="vi-VN"/>
         </w:rPr>
       </w:pPr>
-      <w:bookmarkStart w:id="2" w:name="_Toc187771543"/>
+      <w:bookmarkStart w:id="3" w:name="_Toc187771543"/>
       <w:r>
         <w:rPr>
           <w:lang w:val="vi-VN"/>
@@ -7974,7 +8075,7 @@
         </w:rPr>
         <w:t>Tổng quan đề tài</w:t>
       </w:r>
-      <w:bookmarkEnd w:id="2"/>
+      <w:bookmarkEnd w:id="3"/>
     </w:p>
     <w:p>
       <w:pPr>
@@ -8127,14 +8228,14 @@
           <w:lang w:val="vi-VN"/>
         </w:rPr>
       </w:pPr>
-      <w:bookmarkStart w:id="3" w:name="_Toc187771544"/>
+      <w:bookmarkStart w:id="4" w:name="_Toc187771544"/>
       <w:r>
         <w:rPr>
           <w:lang w:val="vi-VN"/>
         </w:rPr>
         <w:t>1.2. Một số giải pháp phổ biến hiện tại</w:t>
       </w:r>
-      <w:bookmarkEnd w:id="3"/>
+      <w:bookmarkEnd w:id="4"/>
     </w:p>
     <w:p>
       <w:pPr>
@@ -8216,7 +8317,7 @@
           <w:lang w:val="vi-VN"/>
         </w:rPr>
       </w:pPr>
-      <w:bookmarkStart w:id="4" w:name="_Toc187771714"/>
+      <w:bookmarkStart w:id="5" w:name="_Toc187771714"/>
       <w:r>
         <w:rPr>
           <w:color w:val="auto"/>
@@ -8354,7 +8455,7 @@
         </w:rPr>
         <w:t>. Đường đi ngắn nhất đồ thị (a) so với đường đi liên tục ngắn nhất (b)</w:t>
       </w:r>
-      <w:bookmarkEnd w:id="4"/>
+      <w:bookmarkEnd w:id="5"/>
     </w:p>
     <w:p>
       <w:pPr>
@@ -8461,7 +8562,7 @@
           <w:lang w:val="vi-VN"/>
         </w:rPr>
       </w:pPr>
-      <w:bookmarkStart w:id="5" w:name="_Toc187771715"/>
+      <w:bookmarkStart w:id="6" w:name="_Toc187771715"/>
       <w:r>
         <w:rPr>
           <w:color w:val="auto"/>
@@ -8599,7 +8700,7 @@
         </w:rPr>
         <w:t>. Đường đi tìm thấy bởi Theta* so với đường đi ngắn nhất thực tế</w:t>
       </w:r>
-      <w:bookmarkEnd w:id="5"/>
+      <w:bookmarkEnd w:id="6"/>
     </w:p>
     <w:p>
       <w:pPr>
@@ -8645,8 +8746,8 @@
           <w:lang w:val="vi-VN"/>
         </w:rPr>
       </w:pPr>
-      <w:bookmarkStart w:id="6" w:name="_Toc187733762"/>
-      <w:bookmarkStart w:id="7" w:name="_Toc187771545"/>
+      <w:bookmarkStart w:id="7" w:name="_Toc187733762"/>
+      <w:bookmarkStart w:id="8" w:name="_Toc187771545"/>
       <w:r>
         <w:rPr>
           <w:lang w:val="vi-VN"/>
@@ -8665,7 +8766,7 @@
         </w:rPr>
         <w:t xml:space="preserve">. </w:t>
       </w:r>
-      <w:bookmarkEnd w:id="6"/>
+      <w:bookmarkEnd w:id="7"/>
       <w:r>
         <w:rPr>
           <w:lang w:val="vi-VN"/>
@@ -8678,7 +8779,7 @@
         </w:rPr>
         <w:t>ướng nghiên cứu</w:t>
       </w:r>
-      <w:bookmarkEnd w:id="7"/>
+      <w:bookmarkEnd w:id="8"/>
     </w:p>
     <w:p>
       <w:pPr>
@@ -8718,7 +8819,7 @@
           <w:lang w:val="vi-VN"/>
         </w:rPr>
       </w:pPr>
-      <w:bookmarkStart w:id="8" w:name="_Toc187771546"/>
+      <w:bookmarkStart w:id="9" w:name="_Toc187771546"/>
       <w:r>
         <w:rPr>
           <w:lang w:val="vi-VN"/>
@@ -8732,7 +8833,7 @@
         </w:rPr>
         <w:t>Tiền đề</w:t>
       </w:r>
-      <w:bookmarkEnd w:id="8"/>
+      <w:bookmarkEnd w:id="9"/>
       <w:r>
         <w:rPr>
           <w:lang w:val="vi-VN"/>
@@ -8748,7 +8849,7 @@
           <w:numId w:val="0"/>
         </w:numPr>
       </w:pPr>
-      <w:bookmarkStart w:id="9" w:name="_Toc187771547"/>
+      <w:bookmarkStart w:id="10" w:name="_Toc187771547"/>
       <w:r>
         <w:t>2.1. Đỉnh ứng cử viên (</w:t>
       </w:r>
@@ -8758,7 +8859,7 @@
       <w:r>
         <w:t>)</w:t>
       </w:r>
-      <w:bookmarkEnd w:id="9"/>
+      <w:bookmarkEnd w:id="10"/>
     </w:p>
     <w:p>
       <w:pPr>
@@ -8768,7 +8869,7 @@
           <w:numId w:val="0"/>
         </w:numPr>
       </w:pPr>
-      <w:bookmarkStart w:id="10" w:name="_Toc187771548"/>
+      <w:bookmarkStart w:id="11" w:name="_Toc187771548"/>
       <w:r>
         <w:t xml:space="preserve">2.1.1. </w:t>
       </w:r>
@@ -8781,7 +8882,7 @@
       <w:r>
         <w:t>)</w:t>
       </w:r>
-      <w:bookmarkEnd w:id="10"/>
+      <w:bookmarkEnd w:id="11"/>
     </w:p>
     <w:p>
       <w:r>
@@ -8864,7 +8965,7 @@
           <w:szCs w:val="26"/>
         </w:rPr>
       </w:pPr>
-      <w:bookmarkStart w:id="11" w:name="_Toc187771716"/>
+      <w:bookmarkStart w:id="12" w:name="_Toc187771716"/>
       <w:r>
         <w:rPr>
           <w:color w:val="auto"/>
@@ -9019,7 +9120,7 @@
         </w:rPr>
         <w:t xml:space="preserve"> hai vật cản và đường đi ngắn nhất</w:t>
       </w:r>
-      <w:bookmarkEnd w:id="11"/>
+      <w:bookmarkEnd w:id="12"/>
     </w:p>
     <w:p>
       <w:pPr>
@@ -9029,14 +9130,14 @@
           <w:numId w:val="0"/>
         </w:numPr>
       </w:pPr>
-      <w:bookmarkStart w:id="12" w:name="_Toc187771549"/>
+      <w:bookmarkStart w:id="13" w:name="_Toc187771549"/>
       <w:r>
         <w:t>2.1.2.</w:t>
       </w:r>
       <w:r>
         <w:t xml:space="preserve"> Tiền xử lý (Preprocessing)</w:t>
       </w:r>
-      <w:bookmarkEnd w:id="12"/>
+      <w:bookmarkEnd w:id="13"/>
     </w:p>
     <w:p>
       <w:pPr>
@@ -9179,7 +9280,7 @@
           <w:lang w:val="vi-VN"/>
         </w:rPr>
       </w:pPr>
-      <w:bookmarkStart w:id="13" w:name="_Toc187771717"/>
+      <w:bookmarkStart w:id="14" w:name="_Toc187771717"/>
       <w:r>
         <w:rPr>
           <w:color w:val="auto"/>
@@ -9317,7 +9418,7 @@
         </w:rPr>
         <w:t>. Di chuyển đường chéo giữa các vật cản</w:t>
       </w:r>
-      <w:bookmarkEnd w:id="13"/>
+      <w:bookmarkEnd w:id="14"/>
     </w:p>
     <w:p>
       <w:pPr>
@@ -9395,14 +9496,14 @@
           <w:numId w:val="0"/>
         </w:numPr>
       </w:pPr>
-      <w:bookmarkStart w:id="14" w:name="_Toc187771550"/>
+      <w:bookmarkStart w:id="15" w:name="_Toc187771550"/>
       <w:r>
         <w:t xml:space="preserve">2.1.3. </w:t>
       </w:r>
       <w:r>
         <w:t>Sinh Đỉnh Ứng Cử viên (Candidate Vertice)</w:t>
       </w:r>
-      <w:bookmarkEnd w:id="14"/>
+      <w:bookmarkEnd w:id="15"/>
     </w:p>
     <w:p>
       <w:pPr>
@@ -9581,7 +9682,7 @@
           <w:lang w:val="vi-VN"/>
         </w:rPr>
       </w:pPr>
-      <w:bookmarkStart w:id="15" w:name="_Toc187771718"/>
+      <w:bookmarkStart w:id="16" w:name="_Toc187771718"/>
       <w:r>
         <w:rPr>
           <w:color w:val="auto"/>
@@ -9719,7 +9820,7 @@
         </w:rPr>
         <w:t>. Một ví dụ về việc tìm các đỉnh ứng viên</w:t>
       </w:r>
-      <w:bookmarkEnd w:id="15"/>
+      <w:bookmarkEnd w:id="16"/>
     </w:p>
     <w:p>
       <w:pPr>
@@ -11470,7 +11571,7 @@
           <w:lang w:val="vi-VN"/>
         </w:rPr>
       </w:pPr>
-      <w:bookmarkStart w:id="16" w:name="_Toc187771719"/>
+      <w:bookmarkStart w:id="17" w:name="_Toc187771719"/>
       <w:r>
         <w:rPr>
           <w:color w:val="auto"/>
@@ -11608,7 +11709,7 @@
         </w:rPr>
         <w:t>. Lưu đồ thuật toán của việc tìm các Đỉnh Ứng Cử Viên</w:t>
       </w:r>
-      <w:bookmarkEnd w:id="16"/>
+      <w:bookmarkEnd w:id="17"/>
     </w:p>
     <w:p>
       <w:pPr>
@@ -11644,7 +11745,7 @@
           <w:numId w:val="0"/>
         </w:numPr>
       </w:pPr>
-      <w:bookmarkStart w:id="17" w:name="_Toc187771551"/>
+      <w:bookmarkStart w:id="18" w:name="_Toc187771551"/>
       <w:r>
         <w:t xml:space="preserve">2.2. </w:t>
       </w:r>
@@ -11669,7 +11770,7 @@
       <w:r>
         <w:t>hìn (VISIBILITY CHECK)</w:t>
       </w:r>
-      <w:bookmarkEnd w:id="17"/>
+      <w:bookmarkEnd w:id="18"/>
     </w:p>
     <w:p>
       <w:pPr>
@@ -11745,7 +11846,7 @@
           <w:lang w:val="vi-VN"/>
         </w:rPr>
       </w:pPr>
-      <w:bookmarkStart w:id="18" w:name="_Toc187771720"/>
+      <w:bookmarkStart w:id="19" w:name="_Toc187771720"/>
       <w:r>
         <w:rPr>
           <w:color w:val="auto"/>
@@ -11901,7 +12002,7 @@
         </w:rPr>
         <w:t>nằm giữa nút bắt đầu và nút mục tiêu</w:t>
       </w:r>
-      <w:bookmarkEnd w:id="18"/>
+      <w:bookmarkEnd w:id="19"/>
     </w:p>
     <w:p>
       <w:pPr>
@@ -11970,7 +12071,7 @@
           <w:lang w:val="vi-VN"/>
         </w:rPr>
       </w:pPr>
-      <w:bookmarkStart w:id="19" w:name="_Toc187771721"/>
+      <w:bookmarkStart w:id="20" w:name="_Toc187771721"/>
       <w:r>
         <w:rPr>
           <w:color w:val="auto"/>
@@ -12108,7 +12209,7 @@
         </w:rPr>
         <w:t>. Ví dụ kiểm tra khả năng hiển thị</w:t>
       </w:r>
-      <w:bookmarkEnd w:id="19"/>
+      <w:bookmarkEnd w:id="20"/>
     </w:p>
     <w:p>
       <w:pPr>
@@ -12826,7 +12927,7 @@
           <w:numId w:val="0"/>
         </w:numPr>
       </w:pPr>
-      <w:bookmarkStart w:id="20" w:name="_Toc187771552"/>
+      <w:bookmarkStart w:id="21" w:name="_Toc187771552"/>
       <w:r>
         <w:lastRenderedPageBreak/>
         <w:t xml:space="preserve">Chương 3: </w:t>
@@ -12834,7 +12935,7 @@
       <w:r>
         <w:t>FOCAL ANY-ANGLE A* trên đồ thị tầm nhìn</w:t>
       </w:r>
-      <w:bookmarkEnd w:id="20"/>
+      <w:bookmarkEnd w:id="21"/>
     </w:p>
     <w:p>
       <w:pPr>
@@ -12844,11 +12945,11 @@
           <w:numId w:val="0"/>
         </w:numPr>
       </w:pPr>
-      <w:bookmarkStart w:id="21" w:name="_Toc187771553"/>
+      <w:bookmarkStart w:id="22" w:name="_Toc187771553"/>
       <w:r>
         <w:t>2.1. Thuật toán FA-A*</w:t>
       </w:r>
-      <w:bookmarkEnd w:id="21"/>
+      <w:bookmarkEnd w:id="22"/>
     </w:p>
     <w:p>
       <w:r>
@@ -13922,7 +14023,7 @@
           <w:szCs w:val="26"/>
         </w:rPr>
       </w:pPr>
-      <w:bookmarkStart w:id="22" w:name="_Toc187771722"/>
+      <w:bookmarkStart w:id="23" w:name="_Toc187771722"/>
       <w:r>
         <w:rPr>
           <w:color w:val="auto"/>
@@ -14045,7 +14146,7 @@
         </w:rPr>
         <w:t>. Minh họa so sánh đánh giá nút giữa A* trên lưới và FA-A*</w:t>
       </w:r>
-      <w:bookmarkEnd w:id="22"/>
+      <w:bookmarkEnd w:id="23"/>
     </w:p>
     <w:p>
       <w:pPr>
@@ -14102,11 +14203,11 @@
           <w:numId w:val="0"/>
         </w:numPr>
       </w:pPr>
-      <w:bookmarkStart w:id="23" w:name="_Toc187771554"/>
+      <w:bookmarkStart w:id="24" w:name="_Toc187771554"/>
       <w:r>
         <w:t>2.2. Tính tối ưu</w:t>
       </w:r>
-      <w:bookmarkEnd w:id="23"/>
+      <w:bookmarkEnd w:id="24"/>
     </w:p>
     <w:p>
       <w:pPr>
@@ -14142,11 +14243,11 @@
           <w:numId w:val="0"/>
         </w:numPr>
       </w:pPr>
-      <w:bookmarkStart w:id="24" w:name="_Toc187771555"/>
+      <w:bookmarkStart w:id="25" w:name="_Toc187771555"/>
       <w:r>
         <w:t>2.3. Phân tích độ phức tạp thuật toán</w:t>
       </w:r>
-      <w:bookmarkEnd w:id="24"/>
+      <w:bookmarkEnd w:id="25"/>
     </w:p>
     <w:p>
       <w:pPr>
@@ -14844,11 +14945,11 @@
           <w:numId w:val="0"/>
         </w:numPr>
       </w:pPr>
-      <w:bookmarkStart w:id="25" w:name="_Toc187771556"/>
+      <w:bookmarkStart w:id="26" w:name="_Toc187771556"/>
       <w:r>
         <w:t>2.4. Cấu trúc dữ liệu</w:t>
       </w:r>
-      <w:bookmarkEnd w:id="25"/>
+      <w:bookmarkEnd w:id="26"/>
     </w:p>
     <w:p>
       <w:pPr>
@@ -15009,7 +15110,7 @@
           <w:numId w:val="0"/>
         </w:numPr>
       </w:pPr>
-      <w:bookmarkStart w:id="26" w:name="_Toc187771557"/>
+      <w:bookmarkStart w:id="27" w:name="_Toc187771557"/>
       <w:r>
         <w:lastRenderedPageBreak/>
         <w:t xml:space="preserve">Chương </w:t>
@@ -15023,7 +15124,7 @@
       <w:r>
         <w:t>Kiểm tra số liệu</w:t>
       </w:r>
-      <w:bookmarkEnd w:id="26"/>
+      <w:bookmarkEnd w:id="27"/>
     </w:p>
     <w:p>
       <w:pPr>
@@ -15109,14 +15210,14 @@
           <w:numId w:val="0"/>
         </w:numPr>
       </w:pPr>
-      <w:bookmarkStart w:id="27" w:name="_Toc187771558"/>
+      <w:bookmarkStart w:id="28" w:name="_Toc187771558"/>
       <w:r>
         <w:t xml:space="preserve">4.1. </w:t>
       </w:r>
       <w:r>
         <w:t>Đặt các nút bắt đầu và mục tiêu ở góc</w:t>
       </w:r>
-      <w:bookmarkEnd w:id="27"/>
+      <w:bookmarkEnd w:id="28"/>
     </w:p>
     <w:p>
       <w:pPr>
@@ -15289,7 +15390,7 @@
           <w:szCs w:val="26"/>
         </w:rPr>
       </w:pPr>
-      <w:bookmarkStart w:id="28" w:name="_Toc187771723"/>
+      <w:bookmarkStart w:id="29" w:name="_Toc187771723"/>
       <w:r>
         <w:rPr>
           <w:color w:val="auto"/>
@@ -15412,7 +15513,7 @@
         </w:rPr>
         <w:t>. Các bản đồ ngẫu nhiên 50x50 với tỷ lệ chướng ngại vật khác nhau</w:t>
       </w:r>
-      <w:bookmarkEnd w:id="28"/>
+      <w:bookmarkEnd w:id="29"/>
     </w:p>
     <w:p>
       <w:pPr>
@@ -15624,7 +15725,7 @@
           <w:szCs w:val="26"/>
         </w:rPr>
       </w:pPr>
-      <w:bookmarkStart w:id="29" w:name="_Toc187771724"/>
+      <w:bookmarkStart w:id="30" w:name="_Toc187771724"/>
       <w:r>
         <w:rPr>
           <w:color w:val="auto"/>
@@ -15747,7 +15848,7 @@
         </w:rPr>
         <w:t>. Thời gian chạy so với độ dài đường đi</w:t>
       </w:r>
-      <w:bookmarkEnd w:id="29"/>
+      <w:bookmarkEnd w:id="30"/>
     </w:p>
     <w:p>
       <w:r>
@@ -15874,7 +15975,7 @@
           <w:szCs w:val="26"/>
         </w:rPr>
       </w:pPr>
-      <w:bookmarkStart w:id="30" w:name="_Toc187771725"/>
+      <w:bookmarkStart w:id="31" w:name="_Toc187771725"/>
       <w:r>
         <w:rPr>
           <w:color w:val="auto"/>
@@ -15997,7 +16098,7 @@
         </w:rPr>
         <w:t>. Bảng 100*100 ngẫu nhiên với tỷ lệ chướng ngại vật khác nhau</w:t>
       </w:r>
-      <w:bookmarkEnd w:id="30"/>
+      <w:bookmarkEnd w:id="31"/>
     </w:p>
     <w:p>
       <w:pPr>
@@ -16244,7 +16345,7 @@
           <w:szCs w:val="26"/>
         </w:rPr>
       </w:pPr>
-      <w:bookmarkStart w:id="31" w:name="_Toc187771726"/>
+      <w:bookmarkStart w:id="32" w:name="_Toc187771726"/>
       <w:r>
         <w:rPr>
           <w:color w:val="auto"/>
@@ -16375,7 +16476,7 @@
         </w:rPr>
         <w:t>Đường đi được tìm thấy và các nút được đánh giá theo từng thuật toán (100*100, 50%)</w:t>
       </w:r>
-      <w:bookmarkEnd w:id="31"/>
+      <w:bookmarkEnd w:id="32"/>
     </w:p>
     <w:p>
       <w:r>
@@ -16430,7 +16531,7 @@
           <w:szCs w:val="26"/>
         </w:rPr>
       </w:pPr>
-      <w:bookmarkStart w:id="32" w:name="_Toc187771727"/>
+      <w:bookmarkStart w:id="33" w:name="_Toc187771727"/>
       <w:r>
         <w:rPr>
           <w:color w:val="auto"/>
@@ -16553,7 +16654,7 @@
         </w:rPr>
         <w:t>. So sánh đường dẫn của FA-A* với w khác nhau (100*100, 50%))</w:t>
       </w:r>
-      <w:bookmarkEnd w:id="32"/>
+      <w:bookmarkEnd w:id="33"/>
     </w:p>
     <w:p>
       <w:pPr>
@@ -16563,7 +16664,7 @@
           <w:numId w:val="0"/>
         </w:numPr>
       </w:pPr>
-      <w:bookmarkStart w:id="33" w:name="_Toc187771559"/>
+      <w:bookmarkStart w:id="34" w:name="_Toc187771559"/>
       <w:r>
         <w:t>4.2.</w:t>
       </w:r>
@@ -16573,7 +16674,7 @@
       <w:r>
         <w:t>Đặt nút bắt đầu ở giữa</w:t>
       </w:r>
-      <w:bookmarkEnd w:id="33"/>
+      <w:bookmarkEnd w:id="34"/>
     </w:p>
     <w:p>
       <w:pPr>
@@ -16652,7 +16753,7 @@
           <w:szCs w:val="26"/>
         </w:rPr>
       </w:pPr>
-      <w:bookmarkStart w:id="34" w:name="_Toc187771728"/>
+      <w:bookmarkStart w:id="35" w:name="_Toc187771728"/>
       <w:r>
         <w:rPr>
           <w:color w:val="auto"/>
@@ -16775,7 +16876,7 @@
         </w:rPr>
         <w:t>. Bản đồ 300x300 ngẫu nhiên với tỷ lệ các chứa ngại vật khác nhau</w:t>
       </w:r>
-      <w:bookmarkEnd w:id="34"/>
+      <w:bookmarkEnd w:id="35"/>
     </w:p>
     <w:p>
       <w:pPr>
@@ -16889,7 +16990,7 @@
           <w:szCs w:val="26"/>
         </w:rPr>
       </w:pPr>
-      <w:bookmarkStart w:id="35" w:name="_Toc187771729"/>
+      <w:bookmarkStart w:id="36" w:name="_Toc187771729"/>
       <w:r>
         <w:rPr>
           <w:color w:val="auto"/>
@@ -17060,7 +17161,7 @@
         </w:rPr>
         <w:t>0%)</w:t>
       </w:r>
-      <w:bookmarkEnd w:id="35"/>
+      <w:bookmarkEnd w:id="36"/>
     </w:p>
     <w:p>
       <w:r>
@@ -17165,14 +17266,14 @@
           <w:numId w:val="0"/>
         </w:numPr>
       </w:pPr>
-      <w:bookmarkStart w:id="36" w:name="_Toc187771560"/>
+      <w:bookmarkStart w:id="37" w:name="_Toc187771560"/>
       <w:r>
         <w:t xml:space="preserve">4.3. </w:t>
       </w:r>
       <w:r>
         <w:t>Số lượng cụm khác nhau</w:t>
       </w:r>
-      <w:bookmarkEnd w:id="36"/>
+      <w:bookmarkEnd w:id="37"/>
     </w:p>
     <w:p>
       <w:pPr>
@@ -17360,7 +17461,7 @@
           <w:szCs w:val="26"/>
         </w:rPr>
       </w:pPr>
-      <w:bookmarkStart w:id="37" w:name="_Toc187771730"/>
+      <w:bookmarkStart w:id="38" w:name="_Toc187771730"/>
       <w:r>
         <w:rPr>
           <w:color w:val="auto"/>
@@ -17483,7 +17584,7 @@
         </w:rPr>
         <w:t>. Bản đồ 50x50 ngẫu nhiên với tỷ lệ số cụm khác nhau</w:t>
       </w:r>
-      <w:bookmarkEnd w:id="37"/>
+      <w:bookmarkEnd w:id="38"/>
     </w:p>
     <w:p>
       <w:pPr>
@@ -17541,7 +17642,7 @@
           <w:szCs w:val="26"/>
         </w:rPr>
       </w:pPr>
-      <w:bookmarkStart w:id="38" w:name="_Toc187771731"/>
+      <w:bookmarkStart w:id="39" w:name="_Toc187771731"/>
       <w:r>
         <w:rPr>
           <w:color w:val="auto"/>
@@ -17664,7 +17765,7 @@
         </w:rPr>
         <w:t>. So sánh hiệu năng (50*50)</w:t>
       </w:r>
-      <w:bookmarkEnd w:id="38"/>
+      <w:bookmarkEnd w:id="39"/>
     </w:p>
     <w:p>
       <w:pPr>
@@ -17790,7 +17891,7 @@
           <w:szCs w:val="26"/>
         </w:rPr>
       </w:pPr>
-      <w:bookmarkStart w:id="39" w:name="_Toc187771732"/>
+      <w:bookmarkStart w:id="40" w:name="_Toc187771732"/>
       <w:r>
         <w:rPr>
           <w:color w:val="auto"/>
@@ -17913,7 +18014,7 @@
         </w:rPr>
         <w:t>. Các đường dẫn được tìm thấy và các nút được đánh giá theo từng thuật toán (300x300,35 cụm)</w:t>
       </w:r>
-      <w:bookmarkEnd w:id="39"/>
+      <w:bookmarkEnd w:id="40"/>
     </w:p>
     <w:p>
       <w:pPr>
@@ -17923,14 +18024,14 @@
           <w:numId w:val="0"/>
         </w:numPr>
       </w:pPr>
-      <w:bookmarkStart w:id="40" w:name="_Toc187771561"/>
+      <w:bookmarkStart w:id="41" w:name="_Toc187771561"/>
       <w:r>
         <w:t xml:space="preserve">4.4. </w:t>
       </w:r>
       <w:r>
         <w:t>Định tuyến mê cung</w:t>
       </w:r>
-      <w:bookmarkEnd w:id="40"/>
+      <w:bookmarkEnd w:id="41"/>
     </w:p>
     <w:p>
       <w:pPr>
@@ -18036,7 +18137,7 @@
           <w:szCs w:val="26"/>
         </w:rPr>
       </w:pPr>
-      <w:bookmarkStart w:id="41" w:name="_Toc187771733"/>
+      <w:bookmarkStart w:id="42" w:name="_Toc187771733"/>
       <w:r>
         <w:rPr>
           <w:color w:val="auto"/>
@@ -18159,7 +18260,7 @@
         </w:rPr>
         <w:t>. Đường đi được tìm thấy trong ma trận 511*511</w:t>
       </w:r>
-      <w:bookmarkEnd w:id="41"/>
+      <w:bookmarkEnd w:id="42"/>
     </w:p>
     <w:p>
       <w:pPr>
@@ -18244,7 +18345,7 @@
           <w:szCs w:val="26"/>
         </w:rPr>
       </w:pPr>
-      <w:bookmarkStart w:id="42" w:name="_Toc187771734"/>
+      <w:bookmarkStart w:id="43" w:name="_Toc187771734"/>
       <w:r>
         <w:rPr>
           <w:color w:val="auto"/>
@@ -18367,7 +18468,7 @@
         </w:rPr>
         <w:t>. Định tuyến mê cung trong ma trận 511*511</w:t>
       </w:r>
-      <w:bookmarkEnd w:id="42"/>
+      <w:bookmarkEnd w:id="43"/>
     </w:p>
     <w:p>
       <w:pPr>
@@ -18468,7 +18569,7 @@
           <w:szCs w:val="26"/>
         </w:rPr>
       </w:pPr>
-      <w:bookmarkStart w:id="43" w:name="_Toc187771735"/>
+      <w:bookmarkStart w:id="44" w:name="_Toc187771735"/>
       <w:r>
         <w:rPr>
           <w:color w:val="auto"/>
@@ -18591,7 +18692,7 @@
         </w:rPr>
         <w:t>. So sánh số lượng đánh giá</w:t>
       </w:r>
-      <w:bookmarkEnd w:id="43"/>
+      <w:bookmarkEnd w:id="44"/>
     </w:p>
     <w:p>
       <w:pPr>
@@ -18665,12 +18766,12 @@
           <w:numId w:val="0"/>
         </w:numPr>
       </w:pPr>
-      <w:bookmarkStart w:id="44" w:name="_Toc187771562"/>
+      <w:bookmarkStart w:id="45" w:name="_Toc187771562"/>
       <w:r>
         <w:lastRenderedPageBreak/>
         <w:t>Chương 5: cài đặt thuật toán</w:t>
       </w:r>
-      <w:bookmarkEnd w:id="44"/>
+      <w:bookmarkEnd w:id="45"/>
     </w:p>
     <w:p>
       <w:pPr>
@@ -18680,7 +18781,7 @@
           <w:numId w:val="0"/>
         </w:numPr>
       </w:pPr>
-      <w:bookmarkStart w:id="45" w:name="_Toc187771563"/>
+      <w:bookmarkStart w:id="46" w:name="_Toc187771563"/>
       <w:r>
         <w:t>5.1.</w:t>
       </w:r>
@@ -18690,7 +18791,7 @@
       <w:r>
         <w:t>Công cụ sử dụng</w:t>
       </w:r>
-      <w:bookmarkEnd w:id="45"/>
+      <w:bookmarkEnd w:id="46"/>
       <w:r>
         <w:t xml:space="preserve"> </w:t>
       </w:r>
@@ -18703,11 +18804,11 @@
           <w:numId w:val="0"/>
         </w:numPr>
       </w:pPr>
-      <w:bookmarkStart w:id="46" w:name="_Toc187771564"/>
+      <w:bookmarkStart w:id="47" w:name="_Toc187771564"/>
       <w:r>
         <w:t>5.1.1. Ngôn ngữ lập trình python</w:t>
       </w:r>
-      <w:bookmarkEnd w:id="46"/>
+      <w:bookmarkEnd w:id="47"/>
     </w:p>
     <w:p>
       <w:pPr>
@@ -18757,11 +18858,11 @@
           <w:numId w:val="0"/>
         </w:numPr>
       </w:pPr>
-      <w:bookmarkStart w:id="47" w:name="_Toc187771565"/>
+      <w:bookmarkStart w:id="48" w:name="_Toc187771565"/>
       <w:r>
         <w:t>5.1.2. Các thư viện hỗ trợ trong ngôn ngữ lập trình python</w:t>
       </w:r>
-      <w:bookmarkEnd w:id="47"/>
+      <w:bookmarkEnd w:id="48"/>
     </w:p>
     <w:p>
       <w:pPr>
@@ -18957,7 +19058,7 @@
           <w:numId w:val="0"/>
         </w:numPr>
       </w:pPr>
-      <w:bookmarkStart w:id="48" w:name="_Toc187771566"/>
+      <w:bookmarkStart w:id="49" w:name="_Toc187771566"/>
       <w:r>
         <w:t>5.</w:t>
       </w:r>
@@ -18973,7 +19074,7 @@
       <w:r>
         <w:t>Sinh ma trận với maze_generator.py</w:t>
       </w:r>
-      <w:bookmarkEnd w:id="48"/>
+      <w:bookmarkEnd w:id="49"/>
     </w:p>
     <w:p>
       <w:pPr>
@@ -18983,7 +19084,7 @@
           <w:numId w:val="0"/>
         </w:numPr>
       </w:pPr>
-      <w:bookmarkStart w:id="49" w:name="_Toc187771567"/>
+      <w:bookmarkStart w:id="50" w:name="_Toc187771567"/>
       <w:r>
         <w:t xml:space="preserve">5.2.1. </w:t>
       </w:r>
@@ -18993,7 +19094,7 @@
       <w:r>
         <w:t>ung cấp thư viện với import</w:t>
       </w:r>
-      <w:bookmarkEnd w:id="49"/>
+      <w:bookmarkEnd w:id="50"/>
     </w:p>
     <w:p>
       <w:pPr>
@@ -19077,7 +19178,7 @@
           <w:numId w:val="0"/>
         </w:numPr>
       </w:pPr>
-      <w:bookmarkStart w:id="50" w:name="_Toc187771568"/>
+      <w:bookmarkStart w:id="51" w:name="_Toc187771568"/>
       <w:r>
         <w:t>5.2.2.</w:t>
       </w:r>
@@ -19093,7 +19194,7 @@
       <w:r>
         <w:t>create_maze</w:t>
       </w:r>
-      <w:bookmarkEnd w:id="50"/>
+      <w:bookmarkEnd w:id="51"/>
     </w:p>
     <w:p>
       <w:pPr>
@@ -19764,7 +19865,7 @@
           <w:numId w:val="0"/>
         </w:numPr>
       </w:pPr>
-      <w:bookmarkStart w:id="51" w:name="_Toc187771569"/>
+      <w:bookmarkStart w:id="52" w:name="_Toc187771569"/>
       <w:r>
         <w:t>5.2.3.</w:t>
       </w:r>
@@ -19774,7 +19875,7 @@
       <w:r>
         <w:t>lưu mê cung vào file văn bản</w:t>
       </w:r>
-      <w:bookmarkEnd w:id="51"/>
+      <w:bookmarkEnd w:id="52"/>
     </w:p>
     <w:p>
       <w:pPr>
@@ -19956,14 +20057,14 @@
           <w:numId w:val="0"/>
         </w:numPr>
       </w:pPr>
-      <w:bookmarkStart w:id="52" w:name="_Toc187771570"/>
+      <w:bookmarkStart w:id="53" w:name="_Toc187771570"/>
       <w:r>
         <w:t xml:space="preserve">5.2.4. Hàm về </w:t>
       </w:r>
       <w:r>
         <w:t>lưu mê cung dưới dạng hình ảnh</w:t>
       </w:r>
-      <w:bookmarkEnd w:id="52"/>
+      <w:bookmarkEnd w:id="53"/>
     </w:p>
     <w:p>
       <w:pPr>
@@ -20488,11 +20589,11 @@
           <w:numId w:val="0"/>
         </w:numPr>
       </w:pPr>
-      <w:bookmarkStart w:id="53" w:name="_Toc187771571"/>
+      <w:bookmarkStart w:id="54" w:name="_Toc187771571"/>
       <w:r>
         <w:t>5.2.5. Gọi các hàm</w:t>
       </w:r>
-      <w:bookmarkEnd w:id="53"/>
+      <w:bookmarkEnd w:id="54"/>
       <w:r>
         <w:t xml:space="preserve"> </w:t>
       </w:r>
@@ -20714,7 +20815,7 @@
           <w:numId w:val="0"/>
         </w:numPr>
       </w:pPr>
-      <w:bookmarkStart w:id="54" w:name="_Toc187771572"/>
+      <w:bookmarkStart w:id="55" w:name="_Toc187771572"/>
       <w:r>
         <w:t>5.</w:t>
       </w:r>
@@ -20727,7 +20828,7 @@
       <w:r>
         <w:t xml:space="preserve"> Trình diễn thuật toán với FA_A_Star.py</w:t>
       </w:r>
-      <w:bookmarkEnd w:id="54"/>
+      <w:bookmarkEnd w:id="55"/>
     </w:p>
     <w:p>
       <w:pPr>
@@ -20737,7 +20838,7 @@
           <w:numId w:val="0"/>
         </w:numPr>
       </w:pPr>
-      <w:bookmarkStart w:id="55" w:name="_Toc187771573"/>
+      <w:bookmarkStart w:id="56" w:name="_Toc187771573"/>
       <w:r>
         <w:t>5.3.1</w:t>
       </w:r>
@@ -20747,7 +20848,7 @@
       <w:r>
         <w:t xml:space="preserve"> Cung cấp các thư viện thông qua import</w:t>
       </w:r>
-      <w:bookmarkEnd w:id="55"/>
+      <w:bookmarkEnd w:id="56"/>
     </w:p>
     <w:p>
       <w:pPr>
@@ -20883,11 +20984,11 @@
           <w:numId w:val="0"/>
         </w:numPr>
       </w:pPr>
-      <w:bookmarkStart w:id="56" w:name="_Toc187771574"/>
+      <w:bookmarkStart w:id="57" w:name="_Toc187771574"/>
       <w:r>
         <w:t>5.3.2. Phần khởi tạo và cấu hình chương trình</w:t>
       </w:r>
-      <w:bookmarkEnd w:id="56"/>
+      <w:bookmarkEnd w:id="57"/>
     </w:p>
     <w:p>
       <w:pPr>
@@ -21211,7 +21312,7 @@
           <w:numId w:val="0"/>
         </w:numPr>
       </w:pPr>
-      <w:bookmarkStart w:id="57" w:name="_Toc187771575"/>
+      <w:bookmarkStart w:id="58" w:name="_Toc187771575"/>
       <w:r>
         <w:t xml:space="preserve">5.3.3. </w:t>
       </w:r>
@@ -21221,7 +21322,7 @@
       <w:r>
         <w:t>)</w:t>
       </w:r>
-      <w:bookmarkEnd w:id="57"/>
+      <w:bookmarkEnd w:id="58"/>
     </w:p>
     <w:p>
       <w:pPr>
@@ -21588,14 +21689,14 @@
           <w:numId w:val="0"/>
         </w:numPr>
       </w:pPr>
-      <w:bookmarkStart w:id="58" w:name="_Toc187771576"/>
+      <w:bookmarkStart w:id="59" w:name="_Toc187771576"/>
       <w:r>
         <w:t xml:space="preserve">5.3.4. </w:t>
       </w:r>
       <w:r>
         <w:t>Hàm Heuristic (Tính toán khoảng cách heuristic)</w:t>
       </w:r>
-      <w:bookmarkEnd w:id="58"/>
+      <w:bookmarkEnd w:id="59"/>
     </w:p>
     <w:p>
       <w:pPr>
@@ -21693,11 +21794,11 @@
           <w:numId w:val="0"/>
         </w:numPr>
       </w:pPr>
-      <w:bookmarkStart w:id="59" w:name="_Toc187771577"/>
+      <w:bookmarkStart w:id="60" w:name="_Toc187771577"/>
       <w:r>
         <w:t>5.3.5. Hàm lấy các ô lân cận (Get Neighbors)</w:t>
       </w:r>
-      <w:bookmarkEnd w:id="59"/>
+      <w:bookmarkEnd w:id="60"/>
     </w:p>
     <w:p>
       <w:pPr>
@@ -22034,7 +22135,7 @@
           <w:numId w:val="0"/>
         </w:numPr>
       </w:pPr>
-      <w:bookmarkStart w:id="60" w:name="_Toc187771578"/>
+      <w:bookmarkStart w:id="61" w:name="_Toc187771578"/>
       <w:r>
         <w:t>5.3.6.</w:t>
       </w:r>
@@ -22044,7 +22145,7 @@
       <w:r>
         <w:t>Hàm tính toán góc quay giữa hai điểm (Calculate Angle)</w:t>
       </w:r>
-      <w:bookmarkEnd w:id="60"/>
+      <w:bookmarkEnd w:id="61"/>
     </w:p>
     <w:p>
       <w:pPr>
@@ -22198,14 +22299,14 @@
           <w:numId w:val="0"/>
         </w:numPr>
       </w:pPr>
-      <w:bookmarkStart w:id="61" w:name="_Toc187771579"/>
+      <w:bookmarkStart w:id="62" w:name="_Toc187771579"/>
       <w:r>
         <w:t>5.3.7.</w:t>
       </w:r>
       <w:r>
         <w:t xml:space="preserve"> Thuật toán FA-A</w:t>
       </w:r>
-      <w:bookmarkEnd w:id="61"/>
+      <w:bookmarkEnd w:id="62"/>
       <w:r>
         <w:t xml:space="preserve"> </w:t>
       </w:r>
@@ -23666,7 +23767,7 @@
           <w:numId w:val="0"/>
         </w:numPr>
       </w:pPr>
-      <w:bookmarkStart w:id="62" w:name="_Toc187771580"/>
+      <w:bookmarkStart w:id="63" w:name="_Toc187771580"/>
       <w:r>
         <w:lastRenderedPageBreak/>
         <w:t>5.3.8.</w:t>
@@ -23677,7 +23778,7 @@
       <w:r>
         <w:t>Hàm vẽ mê cung và quá trình tìm kiếm (Draw Maze)</w:t>
       </w:r>
-      <w:bookmarkEnd w:id="62"/>
+      <w:bookmarkEnd w:id="63"/>
     </w:p>
     <w:p>
       <w:pPr>
@@ -24551,14 +24652,14 @@
           <w:numId w:val="0"/>
         </w:numPr>
       </w:pPr>
-      <w:bookmarkStart w:id="63" w:name="_Toc187771581"/>
+      <w:bookmarkStart w:id="64" w:name="_Toc187771581"/>
       <w:r>
         <w:t>5.3.9.</w:t>
       </w:r>
       <w:r>
         <w:t xml:space="preserve"> Hàm tải mê cung từ file (Load Maze from File)</w:t>
       </w:r>
-      <w:bookmarkEnd w:id="63"/>
+      <w:bookmarkEnd w:id="64"/>
     </w:p>
     <w:p>
       <w:pPr>
@@ -24746,11 +24847,11 @@
           <w:numId w:val="0"/>
         </w:numPr>
       </w:pPr>
-      <w:bookmarkStart w:id="64" w:name="_Toc187771582"/>
+      <w:bookmarkStart w:id="65" w:name="_Toc187771582"/>
       <w:r>
         <w:t>5.3.10. Quá trình hiển thị và lưu kết quả</w:t>
       </w:r>
-      <w:bookmarkEnd w:id="64"/>
+      <w:bookmarkEnd w:id="65"/>
     </w:p>
     <w:p>
       <w:pPr>
@@ -25081,8 +25182,6 @@
           <w:szCs w:val="20"/>
         </w:rPr>
       </w:pPr>
-      <w:bookmarkStart w:id="65" w:name="_GoBack"/>
-      <w:bookmarkEnd w:id="65"/>
       <w:r>
         <w:rPr>
           <w:rFonts w:ascii="Consolas" w:hAnsi="Consolas"/>
@@ -25465,6 +25564,9 @@
         <w:jc w:val="center"/>
       </w:pPr>
       <w:r>
+        <w:rPr>
+          <w:noProof/>
+        </w:rPr>
         <w:drawing>
           <wp:inline distT="0" distB="0" distL="0" distR="0" wp14:anchorId="56277559" wp14:editId="5EE7C2DE">
             <wp:extent cx="4332369" cy="4819650"/>
@@ -26230,10 +26332,7 @@
     </w:p>
     <w:p>
       <w:r>
-        <w:t xml:space="preserve">[3] </w:t>
-      </w:r>
-      <w:r>
-        <w:t>A. Nash, K. Daniel, S. Koenig and A. Felner, “Theta*: any-angle path planning on grids,” in Proc. National Conference on Artificial Intelligence, vol. 22, Menlo Park, CA; Cambridge, MA, London, AAAI Press, MIT Press, 1999, 2007</w:t>
+        <w:t>[3] A. Nash, K. Daniel, S. Koenig and A. Felner, “Theta*: any-angle path planning on grids,” in Proc. National Conference on Artificial Intelligence, vol. 22, Menlo Park, CA; Cambridge, MA, London, AAAI Press, MIT Press, 1999, 2007</w:t>
       </w:r>
     </w:p>
     <w:p>
@@ -26434,16 +26533,7 @@
           <w:sz w:val="20"/>
           <w:szCs w:val="18"/>
         </w:rPr>
-        <w:t xml:space="preserve">  </w:t>
-      </w:r>
-      <w:r>
-        <w:rPr>
-          <w:rFonts w:ascii="Consolas" w:hAnsi="Consolas" w:cs="Courier New"/>
-          <w:i/>
-          <w:sz w:val="20"/>
-          <w:szCs w:val="18"/>
-        </w:rPr>
-        <w:t>open_set = []</w:t>
+        <w:t xml:space="preserve">  open_set = []</w:t>
       </w:r>
     </w:p>
     <w:p>
@@ -26465,16 +26555,7 @@
           <w:sz w:val="20"/>
           <w:szCs w:val="18"/>
         </w:rPr>
-        <w:t xml:space="preserve">  </w:t>
-      </w:r>
-      <w:r>
-        <w:rPr>
-          <w:rFonts w:ascii="Consolas" w:hAnsi="Consolas" w:cs="Courier New"/>
-          <w:i/>
-          <w:sz w:val="20"/>
-          <w:szCs w:val="18"/>
-        </w:rPr>
-        <w:t xml:space="preserve">start_node = </w:t>
+        <w:t xml:space="preserve">  start_node = </w:t>
       </w:r>
       <w:proofErr w:type="gramStart"/>
       <w:r>
@@ -26558,16 +26639,7 @@
           <w:sz w:val="20"/>
           <w:szCs w:val="18"/>
         </w:rPr>
-        <w:t xml:space="preserve">  </w:t>
-      </w:r>
-      <w:r>
-        <w:rPr>
-          <w:rFonts w:ascii="Consolas" w:hAnsi="Consolas" w:cs="Courier New"/>
-          <w:i/>
-          <w:sz w:val="20"/>
-          <w:szCs w:val="18"/>
-        </w:rPr>
-        <w:t>came_from = {}</w:t>
+        <w:t xml:space="preserve">  came_from = {}</w:t>
       </w:r>
     </w:p>
     <w:p>
@@ -26589,16 +26661,7 @@
           <w:sz w:val="20"/>
           <w:szCs w:val="18"/>
         </w:rPr>
-        <w:t xml:space="preserve">  </w:t>
-      </w:r>
-      <w:r>
-        <w:rPr>
-          <w:rFonts w:ascii="Consolas" w:hAnsi="Consolas" w:cs="Courier New"/>
-          <w:i/>
-          <w:sz w:val="20"/>
-          <w:szCs w:val="18"/>
-        </w:rPr>
-        <w:t>g_score = {start: 0}</w:t>
+        <w:t xml:space="preserve">  g_score = {start: 0}</w:t>
       </w:r>
     </w:p>
     <w:p>
@@ -26620,16 +26683,7 @@
           <w:sz w:val="20"/>
           <w:szCs w:val="18"/>
         </w:rPr>
-        <w:t xml:space="preserve">  </w:t>
-      </w:r>
-      <w:r>
-        <w:rPr>
-          <w:rFonts w:ascii="Consolas" w:hAnsi="Consolas" w:cs="Courier New"/>
-          <w:i/>
-          <w:sz w:val="20"/>
-          <w:szCs w:val="18"/>
-        </w:rPr>
-        <w:t xml:space="preserve">f_score = {start: </w:t>
+        <w:t xml:space="preserve">  f_score = {start: </w:t>
       </w:r>
       <w:proofErr w:type="gramStart"/>
       <w:r>
@@ -26671,16 +26725,7 @@
           <w:sz w:val="20"/>
           <w:szCs w:val="18"/>
         </w:rPr>
-        <w:t xml:space="preserve">  </w:t>
-      </w:r>
-      <w:r>
-        <w:rPr>
-          <w:rFonts w:ascii="Consolas" w:hAnsi="Consolas" w:cs="Courier New"/>
-          <w:i/>
-          <w:sz w:val="20"/>
-          <w:szCs w:val="18"/>
-        </w:rPr>
-        <w:t xml:space="preserve">closed_set = </w:t>
+        <w:t xml:space="preserve">  closed_set = </w:t>
       </w:r>
       <w:proofErr w:type="gramStart"/>
       <w:r>
@@ -26722,16 +26767,7 @@
           <w:sz w:val="20"/>
           <w:szCs w:val="18"/>
         </w:rPr>
-        <w:t xml:space="preserve">  </w:t>
-      </w:r>
-      <w:r>
-        <w:rPr>
-          <w:rFonts w:ascii="Consolas" w:hAnsi="Consolas" w:cs="Courier New"/>
-          <w:i/>
-          <w:sz w:val="20"/>
-          <w:szCs w:val="18"/>
-        </w:rPr>
-        <w:t>path = []</w:t>
+        <w:t xml:space="preserve">  path = []</w:t>
       </w:r>
     </w:p>
     <w:p>
@@ -26766,16 +26802,7 @@
           <w:sz w:val="20"/>
           <w:szCs w:val="18"/>
         </w:rPr>
-        <w:t xml:space="preserve">  </w:t>
-      </w:r>
-      <w:r>
-        <w:rPr>
-          <w:rFonts w:ascii="Consolas" w:hAnsi="Consolas" w:cs="Courier New"/>
-          <w:i/>
-          <w:sz w:val="20"/>
-          <w:szCs w:val="18"/>
-        </w:rPr>
-        <w:t>while open_set:</w:t>
+        <w:t xml:space="preserve">  while open_set:</w:t>
       </w:r>
     </w:p>
     <w:p>
@@ -26797,16 +26824,7 @@
           <w:sz w:val="20"/>
           <w:szCs w:val="18"/>
         </w:rPr>
-        <w:t xml:space="preserve">    </w:t>
-      </w:r>
-      <w:r>
-        <w:rPr>
-          <w:rFonts w:ascii="Consolas" w:hAnsi="Consolas" w:cs="Courier New"/>
-          <w:i/>
-          <w:sz w:val="20"/>
-          <w:szCs w:val="18"/>
-        </w:rPr>
-        <w:t xml:space="preserve">current = </w:t>
+        <w:t xml:space="preserve">    current = </w:t>
       </w:r>
       <w:proofErr w:type="gramStart"/>
       <w:r>
@@ -26848,16 +26866,7 @@
           <w:sz w:val="20"/>
           <w:szCs w:val="18"/>
         </w:rPr>
-        <w:t xml:space="preserve">    </w:t>
-      </w:r>
-      <w:r>
-        <w:rPr>
-          <w:rFonts w:ascii="Consolas" w:hAnsi="Consolas" w:cs="Courier New"/>
-          <w:i/>
-          <w:sz w:val="20"/>
-          <w:szCs w:val="18"/>
-        </w:rPr>
-        <w:t xml:space="preserve">if </w:t>
+        <w:t xml:space="preserve">    if </w:t>
       </w:r>
       <w:proofErr w:type="gramStart"/>
       <w:r>
@@ -26899,16 +26908,7 @@
           <w:sz w:val="20"/>
           <w:szCs w:val="18"/>
         </w:rPr>
-        <w:t xml:space="preserve">      </w:t>
-      </w:r>
-      <w:r>
-        <w:rPr>
-          <w:rFonts w:ascii="Consolas" w:hAnsi="Consolas" w:cs="Courier New"/>
-          <w:i/>
-          <w:sz w:val="20"/>
-          <w:szCs w:val="18"/>
-        </w:rPr>
-        <w:t xml:space="preserve">while </w:t>
+        <w:t xml:space="preserve">      while </w:t>
       </w:r>
       <w:proofErr w:type="gramStart"/>
       <w:r>
@@ -27118,16 +27118,7 @@
           <w:sz w:val="20"/>
           <w:szCs w:val="18"/>
         </w:rPr>
-        <w:t xml:space="preserve">    </w:t>
-      </w:r>
-      <w:r>
-        <w:rPr>
-          <w:rFonts w:ascii="Consolas" w:hAnsi="Consolas" w:cs="Courier New"/>
-          <w:i/>
-          <w:sz w:val="20"/>
-          <w:szCs w:val="18"/>
-        </w:rPr>
-        <w:t>return path</w:t>
+        <w:t xml:space="preserve">    return path</w:t>
       </w:r>
     </w:p>
     <w:p>
@@ -27149,16 +27140,7 @@
           <w:sz w:val="20"/>
           <w:szCs w:val="18"/>
         </w:rPr>
-        <w:t xml:space="preserve">    </w:t>
-      </w:r>
-      <w:r>
-        <w:rPr>
-          <w:rFonts w:ascii="Consolas" w:hAnsi="Consolas" w:cs="Courier New"/>
-          <w:i/>
-          <w:sz w:val="20"/>
-          <w:szCs w:val="18"/>
-        </w:rPr>
-        <w:t>closed_set.add(</w:t>
+        <w:t xml:space="preserve">    closed_set.add(</w:t>
       </w:r>
       <w:proofErr w:type="gramStart"/>
       <w:r>
@@ -27200,16 +27182,7 @@
           <w:sz w:val="20"/>
           <w:szCs w:val="18"/>
         </w:rPr>
-        <w:t xml:space="preserve">    </w:t>
-      </w:r>
-      <w:r>
-        <w:rPr>
-          <w:rFonts w:ascii="Consolas" w:hAnsi="Consolas" w:cs="Courier New"/>
-          <w:i/>
-          <w:sz w:val="20"/>
-          <w:szCs w:val="18"/>
-        </w:rPr>
-        <w:t>neighbors = get_</w:t>
+        <w:t xml:space="preserve">    neighbors = get_</w:t>
       </w:r>
       <w:proofErr w:type="gramStart"/>
       <w:r>
@@ -27251,16 +27224,7 @@
           <w:sz w:val="20"/>
           <w:szCs w:val="18"/>
         </w:rPr>
-        <w:t xml:space="preserve">    </w:t>
-      </w:r>
-      <w:r>
-        <w:rPr>
-          <w:rFonts w:ascii="Consolas" w:hAnsi="Consolas" w:cs="Courier New"/>
-          <w:i/>
-          <w:sz w:val="20"/>
-          <w:szCs w:val="18"/>
-        </w:rPr>
-        <w:t>for neighbor in neighbors:</w:t>
+        <w:t xml:space="preserve">    for neighbor in neighbors:</w:t>
       </w:r>
     </w:p>
     <w:p>
@@ -27282,16 +27246,7 @@
           <w:sz w:val="20"/>
           <w:szCs w:val="18"/>
         </w:rPr>
-        <w:t xml:space="preserve">    </w:t>
-      </w:r>
-      <w:r>
-        <w:rPr>
-          <w:rFonts w:ascii="Consolas" w:hAnsi="Consolas" w:cs="Courier New"/>
-          <w:i/>
-          <w:sz w:val="20"/>
-          <w:szCs w:val="18"/>
-        </w:rPr>
-        <w:t>if neighbor in closed_set:</w:t>
+        <w:t xml:space="preserve">    if neighbor in closed_set:</w:t>
       </w:r>
     </w:p>
     <w:p>
@@ -27313,16 +27268,7 @@
           <w:sz w:val="20"/>
           <w:szCs w:val="18"/>
         </w:rPr>
-        <w:t xml:space="preserve">      </w:t>
-      </w:r>
-      <w:r>
-        <w:rPr>
-          <w:rFonts w:ascii="Consolas" w:hAnsi="Consolas" w:cs="Courier New"/>
-          <w:i/>
-          <w:sz w:val="20"/>
-          <w:szCs w:val="18"/>
-        </w:rPr>
-        <w:t>continue</w:t>
+        <w:t xml:space="preserve">      continue</w:t>
       </w:r>
     </w:p>
     <w:p>
@@ -27375,16 +27321,7 @@
           <w:sz w:val="20"/>
           <w:szCs w:val="18"/>
         </w:rPr>
-        <w:t xml:space="preserve">  </w:t>
-      </w:r>
-      <w:r>
-        <w:rPr>
-          <w:rFonts w:ascii="Consolas" w:hAnsi="Consolas" w:cs="Courier New"/>
-          <w:i/>
-          <w:sz w:val="20"/>
-          <w:szCs w:val="18"/>
-        </w:rPr>
-        <w:t>return None</w:t>
+        <w:t xml:space="preserve">  return None</w:t>
       </w:r>
     </w:p>
     <w:p/>
@@ -30617,7 +30554,7 @@
 </file>
 
 <file path=customXml/itemProps2.xml><?xml version="1.0" encoding="utf-8"?>
-<ds:datastoreItem xmlns:ds="http://schemas.openxmlformats.org/officeDocument/2006/customXml" ds:itemID="{B84E701D-8037-43A7-9A5E-25A66FE4B780}">
+<ds:datastoreItem xmlns:ds="http://schemas.openxmlformats.org/officeDocument/2006/customXml" ds:itemID="{7DC6D71B-0C3F-4706-995F-C4CE84B43CAD}">
   <ds:schemaRefs>
     <ds:schemaRef ds:uri="http://schemas.openxmlformats.org/officeDocument/2006/bibliography"/>
   </ds:schemaRefs>

</xml_diff>

<commit_message>
~ REPORT.docx _ PeDrKi
</commit_message>
<xml_diff>
--- a/REPORT.docx
+++ b/REPORT.docx
@@ -137,8 +137,8 @@
                 <w:szCs w:val="32"/>
               </w:rPr>
               <w:drawing>
-                <wp:inline distT="0" distB="0" distL="0" distR="0" wp14:anchorId="1BED72C0" wp14:editId="7F57FB33">
-                  <wp:extent cx="1594005" cy="1536222"/>
+                <wp:inline distT="0" distB="0" distL="0" distR="0" wp14:anchorId="1BED72C0" wp14:editId="33D276E5">
+                  <wp:extent cx="1431917" cy="1380010"/>
                   <wp:effectExtent l="0" t="0" r="0" b="0"/>
                   <wp:docPr id="7" name="image1.jpg" descr="C:\Users\VCIS\Desktop\logo-epu-inkythuatso-14-15-47-22.jpg"/>
                   <wp:cNvGraphicFramePr/>
@@ -159,7 +159,7 @@
                         <pic:spPr>
                           <a:xfrm>
                             <a:off x="0" y="0"/>
-                            <a:ext cx="1594005" cy="1536222"/>
+                            <a:ext cx="1441832" cy="1389566"/>
                           </a:xfrm>
                           <a:prstGeom prst="rect">
                             <a:avLst/>
@@ -244,17 +244,51 @@
               <w:jc w:val="center"/>
               <w:rPr>
                 <w:b/>
-                <w:sz w:val="36"/>
+                <w:sz w:val="32"/>
                 <w:szCs w:val="36"/>
               </w:rPr>
             </w:pPr>
             <w:r>
               <w:rPr>
                 <w:b/>
-                <w:sz w:val="36"/>
+                <w:sz w:val="32"/>
                 <w:szCs w:val="36"/>
               </w:rPr>
-              <w:t>ĐỀ TÀI</w:t>
+              <w:t>THUẬT TOÁN TÌM ĐƯỜNG MỌI GÓC TIÊU ĐIỂM DỰA TRÊN A</w:t>
+            </w:r>
+            <w:r>
+              <w:rPr>
+                <w:b/>
+                <w:sz w:val="32"/>
+                <w:szCs w:val="36"/>
+              </w:rPr>
+              <w:t>*</w:t>
+            </w:r>
+            <w:r>
+              <w:rPr>
+                <w:b/>
+                <w:sz w:val="32"/>
+                <w:szCs w:val="36"/>
+              </w:rPr>
+              <w:t xml:space="preserve"> </w:t>
+            </w:r>
+            <w:r>
+              <w:rPr>
+                <w:b/>
+                <w:sz w:val="32"/>
+                <w:szCs w:val="36"/>
+              </w:rPr>
+              <w:t>TRONG</w:t>
+            </w:r>
+            <w:bookmarkStart w:id="0" w:name="_GoBack"/>
+            <w:bookmarkEnd w:id="0"/>
+            <w:r>
+              <w:rPr>
+                <w:b/>
+                <w:sz w:val="32"/>
+                <w:szCs w:val="36"/>
+              </w:rPr>
+              <w:t xml:space="preserve"> ĐỒ THỊ TẦM NHÌN</w:t>
             </w:r>
           </w:p>
           <w:p>
@@ -719,8 +753,6 @@
                     </w:rPr>
                     <w:t>–</w:t>
                   </w:r>
-                  <w:bookmarkStart w:id="0" w:name="_GoBack"/>
-                  <w:bookmarkEnd w:id="0"/>
                   <w:r>
                     <w:rPr>
                       <w:b/>
@@ -30554,7 +30586,7 @@
 </file>
 
 <file path=customXml/itemProps2.xml><?xml version="1.0" encoding="utf-8"?>
-<ds:datastoreItem xmlns:ds="http://schemas.openxmlformats.org/officeDocument/2006/customXml" ds:itemID="{7DC6D71B-0C3F-4706-995F-C4CE84B43CAD}">
+<ds:datastoreItem xmlns:ds="http://schemas.openxmlformats.org/officeDocument/2006/customXml" ds:itemID="{36A85750-5DA4-4D09-B5FC-868D926B34F7}">
   <ds:schemaRefs>
     <ds:schemaRef ds:uri="http://schemas.openxmlformats.org/officeDocument/2006/bibliography"/>
   </ds:schemaRefs>

</xml_diff>